<commit_message>
updated based on ingos comments (main section)
</commit_message>
<xml_diff>
--- a/figures/4_LODESTAR/FlowCHart.docx
+++ b/figures/4_LODESTAR/FlowCHart.docx
@@ -2511,8 +2511,8 @@
                         <wps:cNvSpPr txBox="1"/>
                         <wps:spPr>
                           <a:xfrm>
-                            <a:off x="153618" y="2542979"/>
-                            <a:ext cx="3021330" cy="373917"/>
+                            <a:off x="153602" y="2542979"/>
+                            <a:ext cx="3011170" cy="374015"/>
                           </a:xfrm>
                           <a:prstGeom prst="rect">
                             <a:avLst/>
@@ -2948,7 +2948,7 @@
                                         <w:sz w:val="18"/>
                                         <w:szCs w:val="18"/>
                                       </w:rPr>
-                                      <m:t>P</m:t>
+                                      <m:t>L</m:t>
                                     </m:r>
                                     <m:d>
                                       <m:dPr>
@@ -5273,7 +5273,7 @@
           </mc:Choice>
           <mc:Fallback>
             <w:pict>
-              <v:group w14:anchorId="78B469C8" id="Canvas 10" o:spid="_x0000_s1026" editas="canvas" style="width:871.85pt;height:510.5pt;mso-position-horizontal-relative:char;mso-position-vertical-relative:line" coordsize="110718,64833" o:gfxdata="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">
+              <v:group w14:anchorId="78B469C8" id="Canvas 10" o:spid="_x0000_s1026" editas="canvas" style="width:871.85pt;height:510.5pt;mso-position-horizontal-relative:char;mso-position-vertical-relative:line" coordsize="110718,64833" o:gfxdata="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">
                 <v:shapetype id="_x0000_t75" coordsize="21600,21600" o:spt="75" o:preferrelative="t" path="m@4@5l@4@11@9@11@9@5xe" filled="f" stroked="f">
                   <v:stroke joinstyle="miter"/>
                   <v:formulas>
@@ -6960,7 +6960,7 @@
                     </w:txbxContent>
                   </v:textbox>
                 </v:shape>
-                <v:shape id="_x0000_s1051" type="#_x0000_t202" style="position:absolute;left:1536;top:25429;width:30213;height:3739;visibility:visible;mso-wrap-style:none;v-text-anchor:top" o:gfxdata="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" fillcolor="white [3212]" strokecolor="black [3213]" strokeweight=".5pt">
+                <v:shape id="_x0000_s1051" type="#_x0000_t202" style="position:absolute;left:1536;top:25429;width:30111;height:3740;visibility:visible;mso-wrap-style:none;v-text-anchor:top" o:gfxdata="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" fillcolor="white [3212]" strokecolor="black [3213]" strokeweight=".5pt">
                   <v:textbox>
                     <w:txbxContent>
                       <w:p>
@@ -7368,7 +7368,7 @@
                                   <w:sz w:val="18"/>
                                   <w:szCs w:val="18"/>
                                 </w:rPr>
-                                <m:t>P</m:t>
+                                <m:t>L</m:t>
                               </m:r>
                               <m:d>
                                 <m:dPr>
@@ -8962,7 +8962,7 @@
               </wp:anchor>
             </w:drawing>
           </mc:Choice>
-          <mc:Fallback xmlns:cx="http://schemas.microsoft.com/office/drawing/2014/chartex" xmlns:w16se="http://schemas.microsoft.com/office/word/2015/wordml/symex">
+          <mc:Fallback xmlns:w16se="http://schemas.microsoft.com/office/word/2015/wordml/symex" xmlns:cx="http://schemas.microsoft.com/office/drawing/2014/chartex">
             <w:pict>
               <v:shapetype w14:anchorId="3078F71D" id="_x0000_t202" coordsize="21600,21600" o:spt="202" path="m,l,21600r21600,l21600,xe">
                 <v:stroke joinstyle="miter"/>
@@ -9134,7 +9134,7 @@
               </wp:anchor>
             </w:drawing>
           </mc:Choice>
-          <mc:Fallback xmlns:cx="http://schemas.microsoft.com/office/drawing/2014/chartex" xmlns:w16se="http://schemas.microsoft.com/office/word/2015/wordml/symex">
+          <mc:Fallback xmlns:w16se="http://schemas.microsoft.com/office/word/2015/wordml/symex" xmlns:cx="http://schemas.microsoft.com/office/drawing/2014/chartex">
             <w:pict>
               <v:shape w14:anchorId="661DFC1C" id="_x0000_s1080" type="#_x0000_t202" style="position:absolute;margin-left:233.4pt;margin-top:31.1pt;width:71.4pt;height:42.35pt;z-index:251670528;visibility:visible;mso-wrap-style:none;mso-height-percent:0;mso-wrap-distance-left:9pt;mso-wrap-distance-top:0;mso-wrap-distance-right:9pt;mso-wrap-distance-bottom:0;mso-position-horizontal:absolute;mso-position-horizontal-relative:text;mso-position-vertical:absolute;mso-position-vertical-relative:text;mso-height-percent:0;mso-height-relative:margin;v-text-anchor:top" o:gfxdata="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" filled="f" stroked="f" strokeweight=".5pt">
                 <v:textbox>
@@ -9333,7 +9333,7 @@
               </wp:anchor>
             </w:drawing>
           </mc:Choice>
-          <mc:Fallback xmlns:cx="http://schemas.microsoft.com/office/drawing/2014/chartex" xmlns:w16se="http://schemas.microsoft.com/office/word/2015/wordml/symex">
+          <mc:Fallback xmlns:w16se="http://schemas.microsoft.com/office/word/2015/wordml/symex" xmlns:cx="http://schemas.microsoft.com/office/drawing/2014/chartex">
             <w:pict>
               <v:shapetype w14:anchorId="2898E2C4" id="_x0000_t202" coordsize="21600,21600" o:spt="202" path="m,l,21600r21600,l21600,xe">
                 <v:stroke joinstyle="miter"/>
@@ -9508,7 +9508,7 @@
               </wp:anchor>
             </w:drawing>
           </mc:Choice>
-          <mc:Fallback xmlns:cx="http://schemas.microsoft.com/office/drawing/2014/chartex" xmlns:w16se="http://schemas.microsoft.com/office/word/2015/wordml/symex">
+          <mc:Fallback xmlns:w16se="http://schemas.microsoft.com/office/word/2015/wordml/symex" xmlns:cx="http://schemas.microsoft.com/office/drawing/2014/chartex">
             <w:pict>
               <v:shape w14:anchorId="502064E2" id="_x0000_s1082" type="#_x0000_t202" style="position:absolute;margin-left:106.8pt;margin-top:-21pt;width:71.4pt;height:21.35pt;z-index:251674624;visibility:visible;mso-wrap-style:none;mso-wrap-distance-left:9pt;mso-wrap-distance-top:0;mso-wrap-distance-right:9pt;mso-wrap-distance-bottom:0;mso-position-horizontal:absolute;mso-position-horizontal-relative:text;mso-position-vertical:absolute;mso-position-vertical-relative:text;v-text-anchor:top" o:gfxdata="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" filled="f" stroked="f" strokeweight=".5pt">
                 <v:textbox>
@@ -9631,7 +9631,7 @@
               </wp:anchor>
             </w:drawing>
           </mc:Choice>
-          <mc:Fallback xmlns:cx="http://schemas.microsoft.com/office/drawing/2014/chartex" xmlns:w16se="http://schemas.microsoft.com/office/word/2015/wordml/symex">
+          <mc:Fallback xmlns:w16se="http://schemas.microsoft.com/office/word/2015/wordml/symex" xmlns:cx="http://schemas.microsoft.com/office/drawing/2014/chartex">
             <w:pict>
               <v:shapetype w14:anchorId="61005880" id="_x0000_t202" coordsize="21600,21600" o:spt="202" path="m,l,21600r21600,l21600,xe">
                 <v:stroke joinstyle="miter"/>
@@ -9755,7 +9755,7 @@
               </wp:anchor>
             </w:drawing>
           </mc:Choice>
-          <mc:Fallback xmlns:cx="http://schemas.microsoft.com/office/drawing/2014/chartex" xmlns:w16se="http://schemas.microsoft.com/office/word/2015/wordml/symex">
+          <mc:Fallback xmlns:w16se="http://schemas.microsoft.com/office/word/2015/wordml/symex" xmlns:cx="http://schemas.microsoft.com/office/drawing/2014/chartex">
             <w:pict>
               <v:shape w14:anchorId="61005880" id="_x0000_s1080" type="#_x0000_t202" style="position:absolute;margin-left:116.3pt;margin-top:3.65pt;width:71.4pt;height:21.35pt;z-index:251685888;visibility:visible;mso-wrap-style:none;mso-wrap-distance-left:9pt;mso-wrap-distance-top:0;mso-wrap-distance-right:9pt;mso-wrap-distance-bottom:0;mso-position-horizontal:absolute;mso-position-horizontal-relative:text;mso-position-vertical:absolute;mso-position-vertical-relative:text;v-text-anchor:top" o:gfxdata="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" filled="f" stroked="f" strokeweight=".5pt">
                 <v:textbox>
@@ -9875,7 +9875,7 @@
               </wp:anchor>
             </w:drawing>
           </mc:Choice>
-          <mc:Fallback xmlns:cx="http://schemas.microsoft.com/office/drawing/2014/chartex" xmlns:w16se="http://schemas.microsoft.com/office/word/2015/wordml/symex">
+          <mc:Fallback xmlns:w16se="http://schemas.microsoft.com/office/word/2015/wordml/symex" xmlns:cx="http://schemas.microsoft.com/office/drawing/2014/chartex">
             <w:pict>
               <v:shape w14:anchorId="61005880" id="_x0000_s1081" type="#_x0000_t202" style="position:absolute;margin-left:245pt;margin-top:3.65pt;width:71.4pt;height:21.35pt;z-index:251683840;visibility:visible;mso-wrap-style:none;mso-wrap-distance-left:9pt;mso-wrap-distance-top:0;mso-wrap-distance-right:9pt;mso-wrap-distance-bottom:0;mso-position-horizontal:absolute;mso-position-horizontal-relative:text;mso-position-vertical:absolute;mso-position-vertical-relative:text;v-text-anchor:top" o:gfxdata="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" filled="f" stroked="f" strokeweight=".5pt">
                 <v:textbox>
@@ -9995,7 +9995,7 @@
               </wp:anchor>
             </w:drawing>
           </mc:Choice>
-          <mc:Fallback xmlns:cx="http://schemas.microsoft.com/office/drawing/2014/chartex" xmlns:w16se="http://schemas.microsoft.com/office/word/2015/wordml/symex">
+          <mc:Fallback xmlns:w16se="http://schemas.microsoft.com/office/word/2015/wordml/symex" xmlns:cx="http://schemas.microsoft.com/office/drawing/2014/chartex">
             <w:pict>
               <v:shape w14:anchorId="7C3E57FC" id="_x0000_s1085" type="#_x0000_t202" style="position:absolute;margin-left:287.4pt;margin-top:-10.15pt;width:71.4pt;height:21.35pt;z-index:251681792;visibility:visible;mso-wrap-style:none;mso-wrap-distance-left:9pt;mso-wrap-distance-top:0;mso-wrap-distance-right:9pt;mso-wrap-distance-bottom:0;mso-position-horizontal:absolute;mso-position-horizontal-relative:text;mso-position-vertical:absolute;mso-position-vertical-relative:text;v-text-anchor:top" o:gfxdata="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" filled="f" stroked="f" strokeweight=".5pt">
                 <v:textbox>
@@ -10120,7 +10120,7 @@
               </wp:anchor>
             </w:drawing>
           </mc:Choice>
-          <mc:Fallback xmlns:cx="http://schemas.microsoft.com/office/drawing/2014/chartex" xmlns:w16se="http://schemas.microsoft.com/office/word/2015/wordml/symex">
+          <mc:Fallback xmlns:w16se="http://schemas.microsoft.com/office/word/2015/wordml/symex" xmlns:cx="http://schemas.microsoft.com/office/drawing/2014/chartex">
             <w:pict>
               <v:shape w14:anchorId="63B3BC10" id="Text Box 2" o:spid="_x0000_s1087" type="#_x0000_t202" style="position:absolute;margin-left:43pt;margin-top:-2.3pt;width:77.9pt;height:34.35pt;z-index:251679744;visibility:visible;mso-wrap-style:square;mso-width-percent:0;mso-height-percent:0;mso-wrap-distance-left:9pt;mso-wrap-distance-top:0;mso-wrap-distance-right:9pt;mso-wrap-distance-bottom:0;mso-position-horizontal:absolute;mso-position-horizontal-relative:text;mso-position-vertical:absolute;mso-position-vertical-relative:text;mso-width-percent:0;mso-height-percent:0;mso-width-relative:margin;mso-height-relative:margin;v-text-anchor:middle" o:gfxdata="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" fillcolor="#c3c3c3 [2166]" strokecolor="black [3213]" strokeweight=".5pt">
                 <v:fill color2="#b6b6b6 [2614]" rotate="t" colors="0 #d2d2d2;.5 #c8c8c8;1 silver" focus="100%" type="gradient">
@@ -10241,7 +10241,7 @@
               </wp:anchor>
             </w:drawing>
           </mc:Choice>
-          <mc:Fallback xmlns:cx="http://schemas.microsoft.com/office/drawing/2014/chartex" xmlns:w16se="http://schemas.microsoft.com/office/word/2015/wordml/symex">
+          <mc:Fallback xmlns:w16se="http://schemas.microsoft.com/office/word/2015/wordml/symex" xmlns:cx="http://schemas.microsoft.com/office/drawing/2014/chartex">
             <w:pict>
               <v:shape w14:anchorId="2CD76811" id="_x0000_s1081" type="#_x0000_t202" style="position:absolute;margin-left:301.15pt;margin-top:-2.5pt;width:74.5pt;height:34.3pt;z-index:251660288;visibility:visible;mso-wrap-style:square;mso-width-percent:0;mso-wrap-distance-left:9pt;mso-wrap-distance-top:0;mso-wrap-distance-right:9pt;mso-wrap-distance-bottom:0;mso-position-horizontal:absolute;mso-position-horizontal-relative:text;mso-position-vertical:absolute;mso-position-vertical-relative:text;mso-width-percent:0;mso-width-relative:margin;v-text-anchor:bottom" o:gfxdata="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" fillcolor="#c3c3c3 [2166]" strokecolor="black [3213]" strokeweight=".5pt">
                 <v:fill color2="#b6b6b6 [2614]" rotate="t" colors="0 #d2d2d2;.5 #c8c8c8;1 silver" focus="100%" type="gradient">
@@ -10330,7 +10330,7 @@
               </wp:anchor>
             </w:drawing>
           </mc:Choice>
-          <mc:Fallback xmlns:cx="http://schemas.microsoft.com/office/drawing/2014/chartex" xmlns:w16se="http://schemas.microsoft.com/office/word/2015/wordml/symex">
+          <mc:Fallback xmlns:w16se="http://schemas.microsoft.com/office/word/2015/wordml/symex" xmlns:cx="http://schemas.microsoft.com/office/drawing/2014/chartex">
             <w:pict>
               <v:shape w14:anchorId="4C270557" id="Straight Arrow Connector 22" o:spid="_x0000_s1026" type="#_x0000_t32" style="position:absolute;margin-left:250.4pt;margin-top:19.3pt;width:51.15pt;height:.25pt;flip:x;z-index:251668480;visibility:visible;mso-wrap-style:square;mso-wrap-distance-left:9pt;mso-wrap-distance-top:0;mso-wrap-distance-right:9pt;mso-wrap-distance-bottom:0;mso-position-horizontal:absolute;mso-position-horizontal-relative:text;mso-position-vertical:absolute;mso-position-vertical-relative:text" o:gfxdata="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" strokecolor="black [3200]" strokeweight=".5pt">
                 <v:stroke endarrow="block" joinstyle="miter"/>
@@ -10423,7 +10423,7 @@
               </wp:anchor>
             </w:drawing>
           </mc:Choice>
-          <mc:Fallback xmlns:cx="http://schemas.microsoft.com/office/drawing/2014/chartex" xmlns:w16se="http://schemas.microsoft.com/office/word/2015/wordml/symex">
+          <mc:Fallback xmlns:w16se="http://schemas.microsoft.com/office/word/2015/wordml/symex" xmlns:cx="http://schemas.microsoft.com/office/drawing/2014/chartex">
             <w:pict>
               <v:shape w14:anchorId="6F649221" id="Text Box 194" o:spid="_x0000_s1064" type="#_x0000_t202" style="position:absolute;margin-left:176.5pt;margin-top:96.15pt;width:71.4pt;height:21.35pt;z-index:251677696;visibility:visible;mso-wrap-style:none;mso-wrap-distance-left:9pt;mso-wrap-distance-top:0;mso-wrap-distance-right:9pt;mso-wrap-distance-bottom:0;mso-position-horizontal:absolute;mso-position-horizontal-relative:text;mso-position-vertical:absolute;mso-position-vertical-relative:text;v-text-anchor:top" o:gfxdata="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" filled="f" stroked="f" strokeweight=".5pt">
                 <v:textbox>
@@ -10508,7 +10508,7 @@
               </wp:anchor>
             </w:drawing>
           </mc:Choice>
-          <mc:Fallback xmlns:cx="http://schemas.microsoft.com/office/drawing/2014/chartex" xmlns:w16se="http://schemas.microsoft.com/office/word/2015/wordml/symex">
+          <mc:Fallback xmlns:w16se="http://schemas.microsoft.com/office/word/2015/wordml/symex" xmlns:cx="http://schemas.microsoft.com/office/drawing/2014/chartex">
             <w:pict>
               <v:shapetype w14:anchorId="30C19D67" id="_x0000_t32" coordsize="21600,21600" o:spt="32" o:oned="t" path="m,l21600,21600e" filled="f">
                 <v:path arrowok="t" fillok="f" o:connecttype="none"/>
@@ -10580,7 +10580,7 @@
               </wp:anchor>
             </w:drawing>
           </mc:Choice>
-          <mc:Fallback xmlns:cx="http://schemas.microsoft.com/office/drawing/2014/chartex" xmlns:w16se="http://schemas.microsoft.com/office/word/2015/wordml/symex">
+          <mc:Fallback xmlns:w16se="http://schemas.microsoft.com/office/word/2015/wordml/symex" xmlns:cx="http://schemas.microsoft.com/office/drawing/2014/chartex">
             <w:pict>
               <v:shapetype w14:anchorId="4F291109" id="_x0000_t32" coordsize="21600,21600" o:spt="32" o:oned="t" path="m,l21600,21600e" filled="f">
                 <v:path arrowok="t" fillok="f" o:connecttype="none"/>
@@ -10652,7 +10652,7 @@
               </wp:anchor>
             </w:drawing>
           </mc:Choice>
-          <mc:Fallback xmlns:cx="http://schemas.microsoft.com/office/drawing/2014/chartex" xmlns:w16se="http://schemas.microsoft.com/office/word/2015/wordml/symex">
+          <mc:Fallback xmlns:w16se="http://schemas.microsoft.com/office/word/2015/wordml/symex" xmlns:cx="http://schemas.microsoft.com/office/drawing/2014/chartex">
             <w:pict>
               <v:shape w14:anchorId="63196131" id="Straight Arrow Connector 12" o:spid="_x0000_s1026" type="#_x0000_t32" style="position:absolute;margin-left:250pt;margin-top:5.9pt;width:51pt;height:.35pt;z-index:251665408;visibility:visible;mso-wrap-style:square;mso-wrap-distance-left:9pt;mso-wrap-distance-top:0;mso-wrap-distance-right:9pt;mso-wrap-distance-bottom:0;mso-position-horizontal:absolute;mso-position-horizontal-relative:text;mso-position-vertical:absolute;mso-position-vertical-relative:text" o:gfxdata="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" strokecolor="black [3200]" strokeweight=".5pt">
                 <v:stroke endarrow="block" joinstyle="miter"/>
@@ -10720,7 +10720,7 @@
               </wp:anchor>
             </w:drawing>
           </mc:Choice>
-          <mc:Fallback xmlns:cx="http://schemas.microsoft.com/office/drawing/2014/chartex" xmlns:w16se="http://schemas.microsoft.com/office/word/2015/wordml/symex">
+          <mc:Fallback xmlns:w16se="http://schemas.microsoft.com/office/word/2015/wordml/symex" xmlns:cx="http://schemas.microsoft.com/office/drawing/2014/chartex">
             <w:pict>
               <v:shape w14:anchorId="27CAF1DA" id="Straight Arrow Connector 11" o:spid="_x0000_s1026" type="#_x0000_t32" style="position:absolute;margin-left:121.3pt;margin-top:5.85pt;width:51pt;height:.35pt;z-index:251663360;visibility:visible;mso-wrap-style:square;mso-wrap-distance-left:9pt;mso-wrap-distance-top:0;mso-wrap-distance-right:9pt;mso-wrap-distance-bottom:0;mso-position-horizontal:absolute;mso-position-horizontal-relative:text;mso-position-vertical:absolute;mso-position-vertical-relative:text" o:gfxdata="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" strokecolor="black [3200]" strokeweight=".5pt">
                 <v:stroke endarrow="block" joinstyle="miter"/>
@@ -10823,7 +10823,7 @@
               </wp:anchor>
             </w:drawing>
           </mc:Choice>
-          <mc:Fallback xmlns:cx="http://schemas.microsoft.com/office/drawing/2014/chartex" xmlns:w16se="http://schemas.microsoft.com/office/word/2015/wordml/symex">
+          <mc:Fallback xmlns:w16se="http://schemas.microsoft.com/office/word/2015/wordml/symex" xmlns:cx="http://schemas.microsoft.com/office/drawing/2014/chartex">
             <w:pict>
               <v:shape w14:anchorId="75E60492" id="_x0000_s1086" type="#_x0000_t202" style="position:absolute;margin-left:172.45pt;margin-top:-2.65pt;width:77.9pt;height:34.35pt;z-index:251659264;visibility:visible;mso-wrap-style:square;mso-width-percent:0;mso-height-percent:0;mso-wrap-distance-left:9pt;mso-wrap-distance-top:0;mso-wrap-distance-right:9pt;mso-wrap-distance-bottom:0;mso-position-horizontal:absolute;mso-position-horizontal-relative:text;mso-position-vertical:absolute;mso-position-vertical-relative:text;mso-width-percent:0;mso-height-percent:0;mso-width-relative:margin;mso-height-relative:margin;v-text-anchor:middle" o:gfxdata="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" fillcolor="#c3c3c3 [2166]" strokecolor="black [3213]" strokeweight=".5pt">
                 <v:fill color2="#b6b6b6 [2614]" rotate="t" colors="0 #d2d2d2;.5 #c8c8c8;1 silver" focus="100%" type="gradient">

</xml_diff>